<commit_message>
Final Assignment - minor fixes (edited bonus and edited notebook outputs)
</commit_message>
<xml_diff>
--- a/HW3 - Theoretical answers.docx
+++ b/HW3 - Theoretical answers.docx
@@ -270,7 +270,21 @@
         <w:rPr>
           <w:rFonts w:ascii="Rubik" w:hAnsi="Rubik" w:cs="Rubik"/>
         </w:rPr>
-        <w:t>As we know, mean is highly influenced by extreme values. That makes the K-means clustering algorithm to be pretty sensitive to outliers. On the contrary,</w:t>
+        <w:t xml:space="preserve">As we know, mean is highly influenced by extreme values. That makes the K-means clustering algorithm to be </w:t>
+      </w:r>
+      <w:proofErr w:type="gramStart"/>
+      <w:r>
+        <w:rPr>
+          <w:rFonts w:ascii="Rubik" w:hAnsi="Rubik" w:cs="Rubik"/>
+        </w:rPr>
+        <w:t>pretty sensitive</w:t>
+      </w:r>
+      <w:proofErr w:type="gramEnd"/>
+      <w:r>
+        <w:rPr>
+          <w:rFonts w:ascii="Rubik" w:hAnsi="Rubik" w:cs="Rubik"/>
+        </w:rPr>
+        <w:t xml:space="preserve"> to outliers. On the contrary,</w:t>
       </w:r>
       <w:r>
         <w:rPr>
@@ -286,11 +300,19 @@
           <w:rFonts w:ascii="Rubik" w:hAnsi="Rubik" w:cs="Rubik"/>
         </w:rPr>
       </w:pPr>
-      <w:r>
-        <w:rPr>
-          <w:rFonts w:ascii="Rubik" w:hAnsi="Rubik" w:cs="Rubik"/>
-        </w:rPr>
-        <w:t xml:space="preserve">Let's imagine a situation where we have </w:t>
+      <w:proofErr w:type="gramStart"/>
+      <w:r>
+        <w:rPr>
+          <w:rFonts w:ascii="Rubik" w:hAnsi="Rubik" w:cs="Rubik"/>
+        </w:rPr>
+        <w:t>Let's</w:t>
+      </w:r>
+      <w:proofErr w:type="gramEnd"/>
+      <w:r>
+        <w:rPr>
+          <w:rFonts w:ascii="Rubik" w:hAnsi="Rubik" w:cs="Rubik"/>
+        </w:rPr>
+        <w:t xml:space="preserve"> imagine a situation where we have </w:t>
       </w:r>
       <w:r>
         <w:rPr>
@@ -381,11 +403,19 @@
         </w:rPr>
         <w:t xml:space="preserve"> Therefore, it </w:t>
       </w:r>
-      <w:r>
-        <w:rPr>
-          <w:rFonts w:ascii="Rubik" w:hAnsi="Rubik" w:cs="Rubik"/>
-        </w:rPr>
-        <w:t xml:space="preserve">won't </w:t>
+      <w:proofErr w:type="gramStart"/>
+      <w:r>
+        <w:rPr>
+          <w:rFonts w:ascii="Rubik" w:hAnsi="Rubik" w:cs="Rubik"/>
+        </w:rPr>
+        <w:t>won't</w:t>
+      </w:r>
+      <w:proofErr w:type="gramEnd"/>
+      <w:r>
+        <w:rPr>
+          <w:rFonts w:ascii="Rubik" w:hAnsi="Rubik" w:cs="Rubik"/>
+        </w:rPr>
+        <w:t xml:space="preserve"> </w:t>
       </w:r>
       <w:r>
         <w:rPr>
@@ -1370,11 +1400,33 @@
           <w:rFonts w:ascii="Rubik" w:eastAsiaTheme="minorEastAsia" w:hAnsi="Rubik" w:cs="Rubik"/>
         </w:rPr>
       </w:pPr>
-      <w:r>
-        <w:rPr>
-          <w:rFonts w:ascii="Rubik" w:eastAsiaTheme="minorEastAsia" w:hAnsi="Rubik" w:cs="Rubik"/>
-        </w:rPr>
-        <w:t>Let's proof that the point we found is a minimum point. We'll do it by finding the second derivative:</w:t>
+      <w:proofErr w:type="gramStart"/>
+      <w:r>
+        <w:rPr>
+          <w:rFonts w:ascii="Rubik" w:eastAsiaTheme="minorEastAsia" w:hAnsi="Rubik" w:cs="Rubik"/>
+        </w:rPr>
+        <w:t>Let's</w:t>
+      </w:r>
+      <w:proofErr w:type="gramEnd"/>
+      <w:r>
+        <w:rPr>
+          <w:rFonts w:ascii="Rubik" w:eastAsiaTheme="minorEastAsia" w:hAnsi="Rubik" w:cs="Rubik"/>
+        </w:rPr>
+        <w:t xml:space="preserve"> proof that the point we found is a minimum point. </w:t>
+      </w:r>
+      <w:proofErr w:type="gramStart"/>
+      <w:r>
+        <w:rPr>
+          <w:rFonts w:ascii="Rubik" w:eastAsiaTheme="minorEastAsia" w:hAnsi="Rubik" w:cs="Rubik"/>
+        </w:rPr>
+        <w:t>We'll</w:t>
+      </w:r>
+      <w:proofErr w:type="gramEnd"/>
+      <w:r>
+        <w:rPr>
+          <w:rFonts w:ascii="Rubik" w:eastAsiaTheme="minorEastAsia" w:hAnsi="Rubik" w:cs="Rubik"/>
+        </w:rPr>
+        <w:t xml:space="preserve"> do it by finding the second derivative:</w:t>
       </w:r>
     </w:p>
     <w:p>
@@ -1804,7 +1856,19 @@
         <w:rPr>
           <w:rFonts w:ascii="Rubik" w:eastAsiaTheme="minorEastAsia" w:hAnsi="Rubik" w:cs="Rubik"/>
         </w:rPr>
-        <w:t xml:space="preserve">First, we divide the whole samples into two parts: </w:t>
+        <w:t>First, we divide the whole samples into t</w:t>
+      </w:r>
+      <w:r>
+        <w:rPr>
+          <w:rFonts w:ascii="Rubik" w:eastAsiaTheme="minorEastAsia" w:hAnsi="Rubik" w:cs="Rubik"/>
+        </w:rPr>
+        <w:t>hree</w:t>
+      </w:r>
+      <w:r>
+        <w:rPr>
+          <w:rFonts w:ascii="Rubik" w:eastAsiaTheme="minorEastAsia" w:hAnsi="Rubik" w:cs="Rubik"/>
+        </w:rPr>
+        <w:t xml:space="preserve"> parts: </w:t>
       </w:r>
       <m:oMath>
         <m:sSub>
@@ -1838,7 +1902,13 @@
         <w:rPr>
           <w:rFonts w:ascii="Rubik" w:eastAsiaTheme="minorEastAsia" w:hAnsi="Rubik" w:cs="Rubik"/>
         </w:rPr>
-        <w:t xml:space="preserve"> and </w:t>
+        <w:t>,</w:t>
+      </w:r>
+      <w:r>
+        <w:rPr>
+          <w:rFonts w:ascii="Rubik" w:eastAsiaTheme="minorEastAsia" w:hAnsi="Rubik" w:cs="Rubik"/>
+        </w:rPr>
+        <w:t xml:space="preserve"> </w:t>
       </w:r>
       <m:oMath>
         <m:sSub>
@@ -1872,7 +1942,7 @@
         <w:rPr>
           <w:rFonts w:ascii="Rubik" w:eastAsiaTheme="minorEastAsia" w:hAnsi="Rubik" w:cs="Rubik"/>
         </w:rPr>
-        <w:t xml:space="preserve">. These two are the number of samples under </w:t>
+        <w:t xml:space="preserve"> and </w:t>
       </w:r>
       <m:oMath>
         <m:r>
@@ -1886,7 +1956,119 @@
         <w:rPr>
           <w:rFonts w:ascii="Rubik" w:eastAsiaTheme="minorEastAsia" w:hAnsi="Rubik" w:cs="Rubik"/>
         </w:rPr>
-        <w:t xml:space="preserve"> and the number of samples above it, respectively:</w:t>
+        <w:t>. The</w:t>
+      </w:r>
+      <w:r>
+        <w:rPr>
+          <w:rFonts w:ascii="Rubik" w:eastAsiaTheme="minorEastAsia" w:hAnsi="Rubik" w:cs="Rubik"/>
+        </w:rPr>
+        <w:t xml:space="preserve"> first</w:t>
+      </w:r>
+      <w:r>
+        <w:rPr>
+          <w:rFonts w:ascii="Rubik" w:eastAsiaTheme="minorEastAsia" w:hAnsi="Rubik" w:cs="Rubik"/>
+        </w:rPr>
+        <w:t xml:space="preserve"> two are the number of samples under </w:t>
+      </w:r>
+      <m:oMath>
+        <m:r>
+          <w:rPr>
+            <w:rFonts w:ascii="Cambria Math" w:eastAsiaTheme="minorEastAsia" w:hAnsi="Cambria Math" w:cs="Rubik"/>
+          </w:rPr>
+          <m:t>μ</m:t>
+        </m:r>
+      </m:oMath>
+      <w:r>
+        <w:rPr>
+          <w:rFonts w:ascii="Rubik" w:eastAsiaTheme="minorEastAsia" w:hAnsi="Rubik" w:cs="Rubik"/>
+        </w:rPr>
+        <w:t xml:space="preserve"> and the number of samples above it, respectively</w:t>
+      </w:r>
+      <w:r>
+        <w:rPr>
+          <w:rFonts w:ascii="Rubik" w:eastAsiaTheme="minorEastAsia" w:hAnsi="Rubik" w:cs="Rubik"/>
+        </w:rPr>
+        <w:t xml:space="preserve">. That means, that if we show that </w:t>
+      </w:r>
+      <m:oMath>
+        <m:sSub>
+          <m:sSubPr>
+            <m:ctrlPr>
+              <w:rPr>
+                <w:rFonts w:ascii="Cambria Math" w:eastAsiaTheme="minorEastAsia" w:hAnsi="Cambria Math" w:cs="Rubik"/>
+                <w:i/>
+              </w:rPr>
+            </m:ctrlPr>
+          </m:sSubPr>
+          <m:e>
+            <m:r>
+              <w:rPr>
+                <w:rFonts w:ascii="Cambria Math" w:eastAsiaTheme="minorEastAsia" w:hAnsi="Cambria Math" w:cs="Rubik"/>
+              </w:rPr>
+              <m:t>μ</m:t>
+            </m:r>
+          </m:e>
+          <m:sub>
+            <m:r>
+              <w:rPr>
+                <w:rFonts w:ascii="Cambria Math" w:eastAsiaTheme="minorEastAsia" w:hAnsi="Cambria Math" w:cs="Rubik"/>
+              </w:rPr>
+              <m:t>low</m:t>
+            </m:r>
+          </m:sub>
+        </m:sSub>
+        <m:r>
+          <w:rPr>
+            <w:rFonts w:ascii="Cambria Math" w:eastAsiaTheme="minorEastAsia" w:hAnsi="Cambria Math" w:cs="Rubik"/>
+          </w:rPr>
+          <m:t>=</m:t>
+        </m:r>
+        <m:sSub>
+          <m:sSubPr>
+            <m:ctrlPr>
+              <w:rPr>
+                <w:rFonts w:ascii="Cambria Math" w:eastAsiaTheme="minorEastAsia" w:hAnsi="Cambria Math" w:cs="Rubik"/>
+                <w:i/>
+              </w:rPr>
+            </m:ctrlPr>
+          </m:sSubPr>
+          <m:e>
+            <m:r>
+              <w:rPr>
+                <w:rFonts w:ascii="Cambria Math" w:eastAsiaTheme="minorEastAsia" w:hAnsi="Cambria Math" w:cs="Rubik"/>
+              </w:rPr>
+              <m:t>μ</m:t>
+            </m:r>
+          </m:e>
+          <m:sub>
+            <m:r>
+              <w:rPr>
+                <w:rFonts w:ascii="Cambria Math" w:eastAsiaTheme="minorEastAsia" w:hAnsi="Cambria Math" w:cs="Rubik"/>
+              </w:rPr>
+              <m:t>high</m:t>
+            </m:r>
+          </m:sub>
+        </m:sSub>
+      </m:oMath>
+      <w:r>
+        <w:rPr>
+          <w:rFonts w:ascii="Rubik" w:eastAsiaTheme="minorEastAsia" w:hAnsi="Rubik" w:cs="Rubik"/>
+        </w:rPr>
+        <w:t xml:space="preserve"> then indeed </w:t>
+      </w:r>
+      <m:oMath>
+        <m:r>
+          <w:rPr>
+            <w:rFonts w:ascii="Cambria Math" w:eastAsiaTheme="minorEastAsia" w:hAnsi="Cambria Math" w:cs="Rubik"/>
+          </w:rPr>
+          <m:t>μ</m:t>
+        </m:r>
+      </m:oMath>
+      <w:r>
+        <w:rPr>
+          <w:rFonts w:ascii="Rubik" w:eastAsiaTheme="minorEastAsia" w:hAnsi="Rubik" w:cs="Rubik"/>
+        </w:rPr>
+        <w:t xml:space="preserve"> is the median. (*)</w:t>
       </w:r>
     </w:p>
     <w:p>
@@ -2112,6 +2294,12 @@
               </m:nary>
             </m:e>
           </m:nary>
+          <m:r>
+            <w:rPr>
+              <w:rFonts w:ascii="Cambria Math" w:eastAsiaTheme="minorEastAsia" w:hAnsi="Cambria Math" w:cs="Rubik"/>
+            </w:rPr>
+            <m:t>+|μ-μ|</m:t>
+          </m:r>
         </m:oMath>
       </m:oMathPara>
     </w:p>
@@ -2735,7 +2923,23 @@
           <w:rFonts w:ascii="Rubik" w:eastAsiaTheme="minorEastAsia" w:hAnsi="Rubik" w:cs="Rubik"/>
           <w:iCs/>
         </w:rPr>
-        <w:t xml:space="preserve"> =&gt; we can't tell whether it is a minimum or maximum by the second derivation. However, we can see that the function </w:t>
+        <w:t xml:space="preserve"> =&gt; we </w:t>
+      </w:r>
+      <w:proofErr w:type="gramStart"/>
+      <w:r>
+        <w:rPr>
+          <w:rFonts w:ascii="Rubik" w:eastAsiaTheme="minorEastAsia" w:hAnsi="Rubik" w:cs="Rubik"/>
+          <w:iCs/>
+        </w:rPr>
+        <w:t>can't</w:t>
+      </w:r>
+      <w:proofErr w:type="gramEnd"/>
+      <w:r>
+        <w:rPr>
+          <w:rFonts w:ascii="Rubik" w:eastAsiaTheme="minorEastAsia" w:hAnsi="Rubik" w:cs="Rubik"/>
+          <w:iCs/>
+        </w:rPr>
+        <w:t xml:space="preserve"> tell whether it is a minimum or maximum by the second derivation. However, we can see that the function </w:t>
       </w:r>
       <m:oMath>
         <m:r>
@@ -2815,6 +3019,13 @@
           <w:rFonts w:ascii="Rubik" w:eastAsiaTheme="minorEastAsia" w:hAnsi="Rubik" w:cs="Rubik"/>
           <w:iCs/>
         </w:rPr>
+        <w:t>, and as said in (*) –</w:t>
+      </w:r>
+      <w:r>
+        <w:rPr>
+          <w:rFonts w:ascii="Rubik" w:eastAsiaTheme="minorEastAsia" w:hAnsi="Rubik" w:cs="Rubik"/>
+          <w:iCs/>
+        </w:rPr>
         <w:t xml:space="preserve"> we can tell that </w:t>
       </w:r>
       <m:oMath>
@@ -2831,472 +3042,6 @@
           <w:iCs/>
         </w:rPr>
         <w:t xml:space="preserve"> is the median.</w:t>
-      </w:r>
-    </w:p>
-    <w:p>
-      <w:pPr>
-        <w:bidi w:val="0"/>
-        <w:rPr>
-          <w:rFonts w:ascii="Rubik" w:eastAsiaTheme="minorEastAsia" w:hAnsi="Rubik" w:cs="Rubik"/>
-          <w:iCs/>
-        </w:rPr>
-      </w:pPr>
-      <w:r>
-        <w:rPr>
-          <w:rFonts w:ascii="Rubik" w:eastAsiaTheme="minorEastAsia" w:hAnsi="Rubik" w:cs="Rubik"/>
-          <w:iCs/>
-        </w:rPr>
-        <w:t xml:space="preserve">Now, </w:t>
-      </w:r>
-      <w:r>
-        <w:rPr>
-          <w:rFonts w:ascii="Rubik" w:eastAsiaTheme="minorEastAsia" w:hAnsi="Rubik" w:cs="Rubik"/>
-          <w:iCs/>
-        </w:rPr>
-        <w:t xml:space="preserve">given that </w:t>
-      </w:r>
-      <m:oMath>
-        <m:r>
-          <w:rPr>
-            <w:rFonts w:ascii="Cambria Math" w:eastAsiaTheme="minorEastAsia" w:hAnsi="Cambria Math" w:cs="Rubik"/>
-          </w:rPr>
-          <m:t>α=β</m:t>
-        </m:r>
-      </m:oMath>
-      <w:r>
-        <w:rPr>
-          <w:rFonts w:ascii="Rubik" w:eastAsiaTheme="minorEastAsia" w:hAnsi="Rubik" w:cs="Rubik"/>
-          <w:iCs/>
-        </w:rPr>
-        <w:t xml:space="preserve">, and </w:t>
-      </w:r>
-      <w:r>
-        <w:rPr>
-          <w:rFonts w:ascii="Rubik" w:eastAsiaTheme="minorEastAsia" w:hAnsi="Rubik" w:cs="Rubik"/>
-          <w:iCs/>
-        </w:rPr>
-        <w:t xml:space="preserve">in order to show that the median, </w:t>
-      </w:r>
-      <m:oMath>
-        <m:r>
-          <w:rPr>
-            <w:rFonts w:ascii="Cambria Math" w:eastAsiaTheme="minorEastAsia" w:hAnsi="Cambria Math" w:cs="Rubik"/>
-          </w:rPr>
-          <m:t>μ</m:t>
-        </m:r>
-      </m:oMath>
-      <w:r>
-        <w:rPr>
-          <w:rFonts w:ascii="Rubik" w:eastAsiaTheme="minorEastAsia" w:hAnsi="Rubik" w:cs="Rubik"/>
-          <w:iCs/>
-        </w:rPr>
-        <w:t>,</w:t>
-      </w:r>
-      <w:r>
-        <w:rPr>
-          <w:rFonts w:ascii="Rubik" w:eastAsiaTheme="minorEastAsia" w:hAnsi="Rubik" w:cs="Rubik"/>
-          <w:iCs/>
-        </w:rPr>
-        <w:t xml:space="preserve"> minimizes the given term, we only need to substitute:</w:t>
-      </w:r>
-    </w:p>
-    <w:p>
-      <w:pPr>
-        <w:bidi w:val="0"/>
-        <w:rPr>
-          <w:rFonts w:ascii="Rubik" w:eastAsiaTheme="minorEastAsia" w:hAnsi="Rubik" w:cs="Rubik"/>
-          <w:iCs/>
-        </w:rPr>
-      </w:pPr>
-      <m:oMathPara>
-        <m:oMath>
-          <m:r>
-            <w:rPr>
-              <w:rFonts w:ascii="Cambria Math" w:eastAsiaTheme="minorEastAsia" w:hAnsi="Cambria Math" w:cs="Rubik"/>
-            </w:rPr>
-            <m:t>f</m:t>
-          </m:r>
-          <m:d>
-            <m:dPr>
-              <m:ctrlPr>
-                <w:rPr>
-                  <w:rFonts w:ascii="Cambria Math" w:eastAsiaTheme="minorEastAsia" w:hAnsi="Cambria Math" w:cs="Rubik"/>
-                  <w:i/>
-                  <w:iCs/>
-                </w:rPr>
-              </m:ctrlPr>
-            </m:dPr>
-            <m:e>
-              <m:r>
-                <w:rPr>
-                  <w:rFonts w:ascii="Cambria Math" w:eastAsiaTheme="minorEastAsia" w:hAnsi="Cambria Math" w:cs="Rubik"/>
-                </w:rPr>
-                <m:t>μ</m:t>
-              </m:r>
-            </m:e>
-          </m:d>
-          <m:r>
-            <w:rPr>
-              <w:rFonts w:ascii="Cambria Math" w:eastAsiaTheme="minorEastAsia" w:hAnsi="Cambria Math" w:cs="Rubik"/>
-            </w:rPr>
-            <m:t>=</m:t>
-          </m:r>
-          <m:nary>
-            <m:naryPr>
-              <m:chr m:val="∑"/>
-              <m:ctrlPr>
-                <w:rPr>
-                  <w:rFonts w:ascii="Cambria Math" w:eastAsiaTheme="minorEastAsia" w:hAnsi="Cambria Math" w:cs="Rubik"/>
-                  <w:i/>
-                  <w:iCs/>
-                </w:rPr>
-              </m:ctrlPr>
-            </m:naryPr>
-            <m:sub>
-              <m:r>
-                <w:rPr>
-                  <w:rFonts w:ascii="Cambria Math" w:eastAsiaTheme="minorEastAsia" w:hAnsi="Cambria Math" w:cs="Rubik"/>
-                </w:rPr>
-                <m:t>1</m:t>
-              </m:r>
-            </m:sub>
-            <m:sup>
-              <m:r>
-                <w:rPr>
-                  <w:rFonts w:ascii="Cambria Math" w:eastAsiaTheme="minorEastAsia" w:hAnsi="Cambria Math" w:cs="Rubik"/>
-                </w:rPr>
-                <m:t>α</m:t>
-              </m:r>
-            </m:sup>
-            <m:e>
-              <m:d>
-                <m:dPr>
-                  <m:begChr m:val="|"/>
-                  <m:endChr m:val="|"/>
-                  <m:ctrlPr>
-                    <w:rPr>
-                      <w:rFonts w:ascii="Cambria Math" w:eastAsiaTheme="minorEastAsia" w:hAnsi="Cambria Math" w:cs="Rubik"/>
-                      <w:i/>
-                      <w:iCs/>
-                    </w:rPr>
-                  </m:ctrlPr>
-                </m:dPr>
-                <m:e>
-                  <m:sSub>
-                    <m:sSubPr>
-                      <m:ctrlPr>
-                        <w:rPr>
-                          <w:rFonts w:ascii="Cambria Math" w:eastAsiaTheme="minorEastAsia" w:hAnsi="Cambria Math" w:cs="Rubik"/>
-                          <w:i/>
-                          <w:iCs/>
-                        </w:rPr>
-                      </m:ctrlPr>
-                    </m:sSubPr>
-                    <m:e>
-                      <m:r>
-                        <w:rPr>
-                          <w:rFonts w:ascii="Cambria Math" w:eastAsiaTheme="minorEastAsia" w:hAnsi="Cambria Math" w:cs="Rubik"/>
-                        </w:rPr>
-                        <m:t>x</m:t>
-                      </m:r>
-                    </m:e>
-                    <m:sub>
-                      <m:r>
-                        <w:rPr>
-                          <w:rFonts w:ascii="Cambria Math" w:eastAsiaTheme="minorEastAsia" w:hAnsi="Cambria Math" w:cs="Rubik"/>
-                        </w:rPr>
-                        <m:t>i</m:t>
-                      </m:r>
-                    </m:sub>
-                  </m:sSub>
-                  <m:r>
-                    <w:rPr>
-                      <w:rFonts w:ascii="Cambria Math" w:eastAsiaTheme="minorEastAsia" w:hAnsi="Cambria Math" w:cs="Rubik"/>
-                    </w:rPr>
-                    <m:t>-μ</m:t>
-                  </m:r>
-                </m:e>
-              </m:d>
-              <m:r>
-                <w:rPr>
-                  <w:rFonts w:ascii="Cambria Math" w:eastAsiaTheme="minorEastAsia" w:hAnsi="Cambria Math" w:cs="Rubik"/>
-                </w:rPr>
-                <m:t>+</m:t>
-              </m:r>
-            </m:e>
-          </m:nary>
-          <m:nary>
-            <m:naryPr>
-              <m:chr m:val="∑"/>
-              <m:ctrlPr>
-                <w:rPr>
-                  <w:rFonts w:ascii="Cambria Math" w:eastAsiaTheme="minorEastAsia" w:hAnsi="Cambria Math" w:cs="Rubik"/>
-                  <w:i/>
-                  <w:iCs/>
-                </w:rPr>
-              </m:ctrlPr>
-            </m:naryPr>
-            <m:sub>
-              <m:r>
-                <w:rPr>
-                  <w:rFonts w:ascii="Cambria Math" w:eastAsiaTheme="minorEastAsia" w:hAnsi="Cambria Math" w:cs="Rubik"/>
-                </w:rPr>
-                <m:t>1</m:t>
-              </m:r>
-            </m:sub>
-            <m:sup>
-              <m:r>
-                <w:rPr>
-                  <w:rFonts w:ascii="Cambria Math" w:eastAsiaTheme="minorEastAsia" w:hAnsi="Cambria Math" w:cs="Rubik"/>
-                </w:rPr>
-                <m:t>α</m:t>
-              </m:r>
-            </m:sup>
-            <m:e>
-              <m:d>
-                <m:dPr>
-                  <m:begChr m:val="|"/>
-                  <m:endChr m:val="|"/>
-                  <m:ctrlPr>
-                    <w:rPr>
-                      <w:rFonts w:ascii="Cambria Math" w:eastAsiaTheme="minorEastAsia" w:hAnsi="Cambria Math" w:cs="Rubik"/>
-                      <w:i/>
-                      <w:iCs/>
-                    </w:rPr>
-                  </m:ctrlPr>
-                </m:dPr>
-                <m:e>
-                  <m:r>
-                    <w:rPr>
-                      <w:rFonts w:ascii="Cambria Math" w:eastAsiaTheme="minorEastAsia" w:hAnsi="Cambria Math" w:cs="Rubik"/>
-                    </w:rPr>
-                    <m:t>-</m:t>
-                  </m:r>
-                  <m:sSub>
-                    <m:sSubPr>
-                      <m:ctrlPr>
-                        <w:rPr>
-                          <w:rFonts w:ascii="Cambria Math" w:eastAsiaTheme="minorEastAsia" w:hAnsi="Cambria Math" w:cs="Rubik"/>
-                          <w:i/>
-                          <w:iCs/>
-                        </w:rPr>
-                      </m:ctrlPr>
-                    </m:sSubPr>
-                    <m:e>
-                      <m:r>
-                        <w:rPr>
-                          <w:rFonts w:ascii="Cambria Math" w:eastAsiaTheme="minorEastAsia" w:hAnsi="Cambria Math" w:cs="Rubik"/>
-                        </w:rPr>
-                        <m:t>x</m:t>
-                      </m:r>
-                    </m:e>
-                    <m:sub>
-                      <m:r>
-                        <w:rPr>
-                          <w:rFonts w:ascii="Cambria Math" w:eastAsiaTheme="minorEastAsia" w:hAnsi="Cambria Math" w:cs="Rubik"/>
-                        </w:rPr>
-                        <m:t>i</m:t>
-                      </m:r>
-                    </m:sub>
-                  </m:sSub>
-                  <m:r>
-                    <w:rPr>
-                      <w:rFonts w:ascii="Cambria Math" w:eastAsiaTheme="minorEastAsia" w:hAnsi="Cambria Math" w:cs="Rubik"/>
-                    </w:rPr>
-                    <m:t>+μ</m:t>
-                  </m:r>
-                </m:e>
-              </m:d>
-              <m:r>
-                <w:rPr>
-                  <w:rFonts w:ascii="Cambria Math" w:eastAsiaTheme="minorEastAsia" w:hAnsi="Cambria Math" w:cs="Rubik"/>
-                </w:rPr>
-                <m:t>=</m:t>
-              </m:r>
-              <m:nary>
-                <m:naryPr>
-                  <m:chr m:val="∑"/>
-                  <m:subHide m:val="1"/>
-                  <m:ctrlPr>
-                    <w:rPr>
-                      <w:rFonts w:ascii="Cambria Math" w:eastAsiaTheme="minorEastAsia" w:hAnsi="Cambria Math" w:cs="Rubik"/>
-                      <w:i/>
-                      <w:iCs/>
-                    </w:rPr>
-                  </m:ctrlPr>
-                </m:naryPr>
-                <m:sub/>
-                <m:sup>
-                  <m:r>
-                    <w:rPr>
-                      <w:rFonts w:ascii="Cambria Math" w:eastAsiaTheme="minorEastAsia" w:hAnsi="Cambria Math" w:cs="Rubik"/>
-                    </w:rPr>
-                    <m:t>a</m:t>
-                  </m:r>
-                </m:sup>
-                <m:e>
-                  <m:sSub>
-                    <m:sSubPr>
-                      <m:ctrlPr>
-                        <w:rPr>
-                          <w:rFonts w:ascii="Cambria Math" w:eastAsiaTheme="minorEastAsia" w:hAnsi="Cambria Math" w:cs="Rubik"/>
-                          <w:i/>
-                          <w:iCs/>
-                        </w:rPr>
-                      </m:ctrlPr>
-                    </m:sSubPr>
-                    <m:e>
-                      <m:r>
-                        <w:rPr>
-                          <w:rFonts w:ascii="Cambria Math" w:eastAsiaTheme="minorEastAsia" w:hAnsi="Cambria Math" w:cs="Rubik"/>
-                        </w:rPr>
-                        <m:t>x</m:t>
-                      </m:r>
-                    </m:e>
-                    <m:sub>
-                      <m:r>
-                        <w:rPr>
-                          <w:rFonts w:ascii="Cambria Math" w:eastAsiaTheme="minorEastAsia" w:hAnsi="Cambria Math" w:cs="Rubik"/>
-                        </w:rPr>
-                        <m:t>i</m:t>
-                      </m:r>
-                    </m:sub>
-                  </m:sSub>
-                  <m:r>
-                    <w:rPr>
-                      <w:rFonts w:ascii="Cambria Math" w:eastAsiaTheme="minorEastAsia" w:hAnsi="Cambria Math" w:cs="Rubik"/>
-                    </w:rPr>
-                    <m:t>-</m:t>
-                  </m:r>
-                </m:e>
-              </m:nary>
-              <m:nary>
-                <m:naryPr>
-                  <m:chr m:val="∑"/>
-                  <m:subHide m:val="1"/>
-                  <m:ctrlPr>
-                    <w:rPr>
-                      <w:rFonts w:ascii="Cambria Math" w:eastAsiaTheme="minorEastAsia" w:hAnsi="Cambria Math" w:cs="Rubik"/>
-                      <w:i/>
-                      <w:iCs/>
-                    </w:rPr>
-                  </m:ctrlPr>
-                </m:naryPr>
-                <m:sub/>
-                <m:sup>
-                  <m:r>
-                    <w:rPr>
-                      <w:rFonts w:ascii="Cambria Math" w:eastAsiaTheme="minorEastAsia" w:hAnsi="Cambria Math" w:cs="Rubik"/>
-                    </w:rPr>
-                    <m:t>a</m:t>
-                  </m:r>
-                </m:sup>
-                <m:e>
-                  <m:sSub>
-                    <m:sSubPr>
-                      <m:ctrlPr>
-                        <w:rPr>
-                          <w:rFonts w:ascii="Cambria Math" w:eastAsiaTheme="minorEastAsia" w:hAnsi="Cambria Math" w:cs="Rubik"/>
-                          <w:i/>
-                          <w:iCs/>
-                        </w:rPr>
-                      </m:ctrlPr>
-                    </m:sSubPr>
-                    <m:e>
-                      <m:r>
-                        <w:rPr>
-                          <w:rFonts w:ascii="Cambria Math" w:eastAsiaTheme="minorEastAsia" w:hAnsi="Cambria Math" w:cs="Rubik"/>
-                        </w:rPr>
-                        <m:t>x</m:t>
-                      </m:r>
-                    </m:e>
-                    <m:sub>
-                      <m:r>
-                        <w:rPr>
-                          <w:rFonts w:ascii="Cambria Math" w:eastAsiaTheme="minorEastAsia" w:hAnsi="Cambria Math" w:cs="Rubik"/>
-                        </w:rPr>
-                        <m:t>i</m:t>
-                      </m:r>
-                    </m:sub>
-                  </m:sSub>
-                  <m:r>
-                    <w:rPr>
-                      <w:rFonts w:ascii="Cambria Math" w:eastAsiaTheme="minorEastAsia" w:hAnsi="Cambria Math" w:cs="Rubik"/>
-                    </w:rPr>
-                    <m:t>-μ+μ=0</m:t>
-                  </m:r>
-                </m:e>
-              </m:nary>
-            </m:e>
-          </m:nary>
-        </m:oMath>
-      </m:oMathPara>
-    </w:p>
-    <w:p>
-      <w:pPr>
-        <w:bidi w:val="0"/>
-        <w:rPr>
-          <w:rFonts w:ascii="Rubik" w:eastAsiaTheme="minorEastAsia" w:hAnsi="Rubik" w:cs="Rubik"/>
-          <w:iCs/>
-        </w:rPr>
-      </w:pPr>
-      <w:r>
-        <w:rPr>
-          <w:rFonts w:ascii="Rubik" w:eastAsiaTheme="minorEastAsia" w:hAnsi="Rubik" w:cs="Rubik"/>
-          <w:iCs/>
-        </w:rPr>
-        <w:t xml:space="preserve">We already saw that the function in nonnegative for any value of </w:t>
-      </w:r>
-      <m:oMath>
-        <m:r>
-          <w:rPr>
-            <w:rFonts w:ascii="Cambria Math" w:eastAsiaTheme="minorEastAsia" w:hAnsi="Cambria Math" w:cs="Rubik"/>
-          </w:rPr>
-          <m:t>μ</m:t>
-        </m:r>
-      </m:oMath>
-      <w:r>
-        <w:rPr>
-          <w:rFonts w:ascii="Rubik" w:eastAsiaTheme="minorEastAsia" w:hAnsi="Rubik" w:cs="Rubik"/>
-          <w:iCs/>
-        </w:rPr>
-        <w:t>. A</w:t>
-      </w:r>
-      <w:r>
-        <w:rPr>
-          <w:rFonts w:ascii="Rubik" w:eastAsiaTheme="minorEastAsia" w:hAnsi="Rubik" w:cs="Rubik"/>
-          <w:iCs/>
-        </w:rPr>
-        <w:t xml:space="preserve">nd that means, considering all of the above, that </w:t>
-      </w:r>
-      <m:oMath>
-        <m:r>
-          <w:rPr>
-            <w:rFonts w:ascii="Cambria Math" w:eastAsiaTheme="minorEastAsia" w:hAnsi="Cambria Math" w:cs="Rubik"/>
-          </w:rPr>
-          <m:t>μ</m:t>
-        </m:r>
-      </m:oMath>
-      <w:r>
-        <w:rPr>
-          <w:rFonts w:ascii="Rubik" w:eastAsiaTheme="minorEastAsia" w:hAnsi="Rubik" w:cs="Rubik"/>
-          <w:iCs/>
-        </w:rPr>
-        <w:t xml:space="preserve"> (which is the median) minimizes this </w:t>
-      </w:r>
-      <w:r>
-        <w:rPr>
-          <w:rFonts w:ascii="Rubik" w:eastAsiaTheme="minorEastAsia" w:hAnsi="Rubik" w:cs="Rubik"/>
-          <w:iCs/>
-        </w:rPr>
-        <w:t xml:space="preserve">given </w:t>
-      </w:r>
-      <w:r>
-        <w:rPr>
-          <w:rFonts w:ascii="Rubik" w:eastAsiaTheme="minorEastAsia" w:hAnsi="Rubik" w:cs="Rubik"/>
-          <w:iCs/>
-        </w:rPr>
-        <w:t>term.</w:t>
       </w:r>
     </w:p>
     <w:p>
@@ -3625,7 +3370,21 @@
         <w:rPr>
           <w:rFonts w:ascii="Rubik" w:eastAsiaTheme="minorEastAsia" w:hAnsi="Rubik" w:cs="Rubik"/>
         </w:rPr>
-        <w:t>We can't see any clear</w:t>
+        <w:t xml:space="preserve">We </w:t>
+      </w:r>
+      <w:proofErr w:type="gramStart"/>
+      <w:r>
+        <w:rPr>
+          <w:rFonts w:ascii="Rubik" w:eastAsiaTheme="minorEastAsia" w:hAnsi="Rubik" w:cs="Rubik"/>
+        </w:rPr>
+        <w:t>can't</w:t>
+      </w:r>
+      <w:proofErr w:type="gramEnd"/>
+      <w:r>
+        <w:rPr>
+          <w:rFonts w:ascii="Rubik" w:eastAsiaTheme="minorEastAsia" w:hAnsi="Rubik" w:cs="Rubik"/>
+        </w:rPr>
+        <w:t xml:space="preserve"> see any clear</w:t>
       </w:r>
       <w:r>
         <w:rPr>
@@ -4411,8 +4170,16 @@
         <w:rPr>
           <w:rFonts w:ascii="Rubik" w:eastAsiaTheme="minorEastAsia" w:hAnsi="Rubik" w:cs="Rubik"/>
         </w:rPr>
-        <w:t>has a</w:t>
-      </w:r>
+        <w:t xml:space="preserve">has </w:t>
+      </w:r>
+      <w:proofErr w:type="gramStart"/>
+      <w:r>
+        <w:rPr>
+          <w:rFonts w:ascii="Rubik" w:eastAsiaTheme="minorEastAsia" w:hAnsi="Rubik" w:cs="Rubik"/>
+        </w:rPr>
+        <w:t>a</w:t>
+      </w:r>
+      <w:proofErr w:type="gramEnd"/>
       <w:r>
         <w:rPr>
           <w:rFonts w:ascii="Rubik" w:eastAsiaTheme="minorEastAsia" w:hAnsi="Rubik" w:cs="Rubik"/>
@@ -4495,7 +4262,21 @@
         <w:rPr>
           <w:rFonts w:ascii="Rubik" w:eastAsiaTheme="minorEastAsia" w:hAnsi="Rubik" w:cs="Rubik"/>
         </w:rPr>
-        <w:t xml:space="preserve"> doesn't form a round shape or a closed one. In addition, the higher the kernel's </w:t>
+        <w:t xml:space="preserve"> </w:t>
+      </w:r>
+      <w:proofErr w:type="gramStart"/>
+      <w:r>
+        <w:rPr>
+          <w:rFonts w:ascii="Rubik" w:eastAsiaTheme="minorEastAsia" w:hAnsi="Rubik" w:cs="Rubik"/>
+        </w:rPr>
+        <w:t>doesn't</w:t>
+      </w:r>
+      <w:proofErr w:type="gramEnd"/>
+      <w:r>
+        <w:rPr>
+          <w:rFonts w:ascii="Rubik" w:eastAsiaTheme="minorEastAsia" w:hAnsi="Rubik" w:cs="Rubik"/>
+        </w:rPr>
+        <w:t xml:space="preserve"> form a round shape or a closed one. In addition, the higher the kernel's </w:t>
       </w:r>
       <w:r>
         <w:rPr>

</xml_diff>